<commit_message>
primer: fixed typos, incorporated Georg's comments
</commit_message>
<xml_diff>
--- a/primer/primer.docx
+++ b/primer/primer.docx
@@ -247,7 +247,7 @@
           <w:rPr>
             <w:rStyle w:val="Hyperlink"/>
           </w:rPr>
-          <w:t xml:space="preserve">Github</w:t>
+          <w:t xml:space="preserve">GitHub</w:t>
         </w:r>
       </w:hyperlink>
       <w:r>
@@ -463,7 +463,7 @@
         <w:pStyle w:val="BodyText"/>
       </w:pPr>
       <w:r>
-        <w:t xml:space="preserve">People, organisations, laws, and use-cases have different perspectives and interpretations of concepts and requirements which cannot be modelled into a single coherent universal vocabulary. The aim of DPV is to act as a core framework of ‘common concepts’ that can extended to represent specific laws, domains, or applications. This lets any two entities agree that a term, for example,</w:t>
+        <w:t xml:space="preserve">People, organisations, laws, and use-cases have different perspectives and interpretations of concepts and requirements which cannot be modelled into a single coherent universal vocabulary. The aim of DPV is to act as a core framework of ‘common concepts’ that can be extended to represent specific laws, domains, or applications. This lets any two entities agree that a term, for example,</w:t>
       </w:r>
       <w:r>
         <w:t xml:space="preserve"> </w:t>
@@ -657,7 +657,7 @@
         </w:numPr>
       </w:pPr>
       <w:r>
-        <w:t xml:space="preserve">Provenance of organisations’s personal data handling practices</w:t>
+        <w:t xml:space="preserve">Provenance of organisation's personal data handling practices</w:t>
       </w:r>
     </w:p>
     <w:p>
@@ -1105,7 +1105,7 @@
         <w:t xml:space="preserve"> </w:t>
       </w:r>
       <w:r>
-        <w:t xml:space="preserve">structure for concept hierarchies within DPV, which in turn allows an adopter to use one particular concept taxonomy or module (e.g. list of purposes) independently without reusing the others, or to select only those taxonomies which are needed for their particular use-case. The separation also permits greater flexibility of representation and usage while still enabling differing combinations of core concepts for individual use-cases. The modular approach also makes it possible to define domain and jurisdiction specific concepts in a separate namespace - such as the [[[DPV-NACE]]] purpose taxonomy providing a way for</w:t>
+        <w:t xml:space="preserve">structure for concept hierarchies within DPV, which in turn allows an adopter to use one particular concept taxonomy or module (e.g. list of purposes) independently without reusing the others, or to select only those concepts which are needed for their particular use-case. The separation also permits greater flexibility of representation and usage - such as using different combinations of core concepts as needed in use-cases. For example, a use-case can specify a single concept represent both Purpose and Processing by combining their respective concepts from DPV. The modular design of DPV also makes it possible to define domain and jurisdiction specific concepts in a separate namespace - such as the [[[DPV-NACE]]] purpose taxonomy providing a way for</w:t>
       </w:r>
       <w:r>
         <w:t xml:space="preserve"> </w:t>
@@ -1157,7 +1157,7 @@
       <w:hyperlink r:id="rId36">
         <w:r>
           <w:rPr>
-            <w:rStyle w:val="Hyperlink"/>
+            <w:rStyle w:val="VerbatimChar"/>
           </w:rPr>
           <w:t xml:space="preserve">PersonalData</w:t>
         </w:r>
@@ -1188,7 +1188,7 @@
       <w:hyperlink r:id="rId40">
         <w:r>
           <w:rPr>
-            <w:rStyle w:val="Hyperlink"/>
+            <w:rStyle w:val="VerbatimChar"/>
           </w:rPr>
           <w:t xml:space="preserve">Purpose</w:t>
         </w:r>
@@ -1220,7 +1220,7 @@
       <w:hyperlink r:id="rId42">
         <w:r>
           <w:rPr>
-            <w:rStyle w:val="Hyperlink"/>
+            <w:rStyle w:val="VerbatimChar"/>
           </w:rPr>
           <w:t xml:space="preserve">Processing</w:t>
         </w:r>
@@ -1252,13 +1252,13 @@
       <w:hyperlink r:id="rId47">
         <w:r>
           <w:rPr>
-            <w:rStyle w:val="Hyperlink"/>
+            <w:rStyle w:val="VerbatimChar"/>
           </w:rPr>
           <w:t xml:space="preserve">LegalBasis</w:t>
         </w:r>
       </w:hyperlink>
       <w:r>
-        <w:t xml:space="preserve">: A legal basis is a law or a clause in a law that justifies or permits the processing of personal data in the specified manner. It is a jurisdictional concept given the scoping of laws to specified countries or regions, as well as a domain-specific concept given the specific laws enacted scoped to particular domains. Every processing of personal data must be justified with a legal basis to ensure it is lawful, and to further assess its correctness, accountability, and impact based on the laws it aims to follow. However, what is considered a legal basis varies greatly across cultures, domains, use-cases, and laws themselves. The aim of DPV is therefore to provide an upper-level abstract taxonomy of categories of legal bases that can be customised and applied as needed.</w:t>
+        <w:t xml:space="preserve">: A legal basis is a law or a clause in a law that justifies or permits the processing of personal data in the specified manner. It is a jurisdictional concept given the scoping of laws to specified countries or regions, as well as a domain-specific concept given the specific laws enacted scoped to particular domains. A law, such as the GDPR, that regulates the use of personal data requires that every processing of personal data must be justified with some legal basis to ensure it is lawful, and to further assess its correctness, accountability, and impact based on the obligations applicable. However, what is considered a legal basis varies greatly across cultures, domains, use-cases, and laws themselves. The aim of DPV is therefore to provide an upper-level abstract taxonomy of categories of legal bases that can be customised and applied as needed.</w:t>
       </w:r>
     </w:p>
     <w:p>
@@ -1268,7 +1268,7 @@
       <w:hyperlink r:id="rId48">
         <w:r>
           <w:rPr>
-            <w:rStyle w:val="Hyperlink"/>
+            <w:rStyle w:val="VerbatimChar"/>
           </w:rPr>
           <w:t xml:space="preserve">LegalEntity</w:t>
         </w:r>
@@ -1284,7 +1284,7 @@
       <w:hyperlink r:id="rId49">
         <w:r>
           <w:rPr>
-            <w:rStyle w:val="Hyperlink"/>
+            <w:rStyle w:val="VerbatimChar"/>
           </w:rPr>
           <w:t xml:space="preserve">DataController</w:t>
         </w:r>
@@ -1300,7 +1300,7 @@
       <w:hyperlink r:id="rId50">
         <w:r>
           <w:rPr>
-            <w:rStyle w:val="Hyperlink"/>
+            <w:rStyle w:val="VerbatimChar"/>
           </w:rPr>
           <w:t xml:space="preserve">Data Subject</w:t>
         </w:r>
@@ -1316,7 +1316,7 @@
       <w:hyperlink r:id="rId51">
         <w:r>
           <w:rPr>
-            <w:rStyle w:val="Hyperlink"/>
+            <w:rStyle w:val="VerbatimChar"/>
           </w:rPr>
           <w:t xml:space="preserve">Recipient</w:t>
         </w:r>
@@ -1332,7 +1332,7 @@
       <w:hyperlink r:id="rId52">
         <w:r>
           <w:rPr>
-            <w:rStyle w:val="Hyperlink"/>
+            <w:rStyle w:val="VerbatimChar"/>
           </w:rPr>
           <w:t xml:space="preserve">Technical and Organisational Measure</w:t>
         </w:r>
@@ -1349,7 +1349,7 @@
         </w:numPr>
       </w:pPr>
       <w:r>
-        <w:t xml:space="preserve">the pseudonymisation and encryption of personal data</w:t>
+        <w:t xml:space="preserve">the pseudo-anonymisation and encryption of personal data</w:t>
       </w:r>
     </w:p>
     <w:p>
@@ -1392,7 +1392,7 @@
       <w:hyperlink r:id="rId53">
         <w:r>
           <w:rPr>
-            <w:rStyle w:val="Hyperlink"/>
+            <w:rStyle w:val="VerbatimChar"/>
           </w:rPr>
           <w:t xml:space="preserve">Right</w:t>
         </w:r>
@@ -1408,7 +1408,7 @@
       <w:hyperlink r:id="rId54">
         <w:r>
           <w:rPr>
-            <w:rStyle w:val="Hyperlink"/>
+            <w:rStyle w:val="VerbatimChar"/>
           </w:rPr>
           <w:t xml:space="preserve">Risk</w:t>
         </w:r>
@@ -1476,13 +1476,33 @@
         <w:t xml:space="preserve"> </w:t>
       </w:r>
       <w:r>
+        <w:rPr>
+          <w:rStyle w:val="VerbatimChar"/>
+        </w:rPr>
         <w:t xml:space="preserve">PersonalDataHandling</w:t>
       </w:r>
       <w:r>
         <w:t xml:space="preserve"> </w:t>
       </w:r>
       <w:r>
-        <w:t xml:space="preserve">for representing how the [=core concepts=] are related or apply to each other for a particular use-case. To connect or relate each core concept with an instance of</w:t>
+        <w:t xml:space="preserve">for representing how the</w:t>
+      </w:r>
+      <w:r>
+        <w:t xml:space="preserve"> </w:t>
+      </w:r>
+      <w:hyperlink w:anchor="core-concepts">
+        <w:r>
+          <w:rPr>
+            <w:rStyle w:val="Hyperlink"/>
+          </w:rPr>
+          <w:t xml:space="preserve">core concepts</w:t>
+        </w:r>
+      </w:hyperlink>
+      <w:r>
+        <w:t xml:space="preserve"> </w:t>
+      </w:r>
+      <w:r>
+        <w:t xml:space="preserve">are related or apply to each other for a particular use-case. To connect or relate each core concept with an instance of</w:t>
       </w:r>
       <w:r>
         <w:t xml:space="preserve"> </w:t>
@@ -1565,7 +1585,7 @@
               <a:graphicData uri="http://schemas.openxmlformats.org/drawingml/2006/picture">
                 <pic:pic>
                   <pic:nvPicPr>
-                    <pic:cNvPr descr="https://w3c.github.io/dpv/dpv/diagrams/personaldatahandling.png" id="0" name="Picture"/>
+                    <pic:cNvPr descr="https://w3c.GitHub.io/dpv/dpv/diagrams/personaldatahandling.png" id="0" name="Picture"/>
                     <pic:cNvPicPr>
                       <a:picLocks noChangeArrowheads="1" noChangeAspect="1"/>
                     </pic:cNvPicPr>
@@ -1805,7 +1825,7 @@
         <w:t xml:space="preserve"> </w:t>
       </w:r>
       <w:r>
-        <w:t xml:space="preserve">based on required such as reflecting similar separations for legal documentation or accountability purposes.</w:t>
+        <w:t xml:space="preserve">based on requirements such as reflecting similar separations for legal documentation or accountability purposes.</w:t>
       </w:r>
     </w:p>
     <w:p>
@@ -1923,7 +1943,7 @@
         <w:t xml:space="preserve"> </w:t>
       </w:r>
       <w:r>
-        <w:t xml:space="preserve">is where the adopter or use-case wants to indicate a different method for relating concepts together. For example, instead of relating personal data and purpose through a</w:t>
+        <w:t xml:space="preserve">is where the adopter or use-case wants to indicate a different method for relating concepts together. For example, instead of expressing the relationship between personal data and purpose through a</w:t>
       </w:r>
       <w:r>
         <w:t xml:space="preserve"> </w:t>
@@ -1938,7 +1958,7 @@
         <w:t xml:space="preserve"> </w:t>
       </w:r>
       <w:r>
-        <w:t xml:space="preserve">instance, the alternate model could directly indicate the applicability of personal data to a purpose by using the relevant property as:</w:t>
+        <w:t xml:space="preserve">instance, an alternate model could be one where the purpose directly specifies what personal data it uses as:</w:t>
       </w:r>
       <w:r>
         <w:t xml:space="preserve"> </w:t>
@@ -2649,7 +2669,7 @@
         <w:t xml:space="preserve"> </w:t>
       </w:r>
       <w:r>
-        <w:t xml:space="preserve">for referring to any and all of: email address, email contents, email exchange timelines and specifics, or even all 'emails'. Concepts in DPV are intended to support such broad usage of terms by modeling them as abstract classes or sets, within which each attribute or contents can be granularly further defined.</w:t>
+        <w:t xml:space="preserve">for referring to any and all of: email address, email contents, email exchange timelines and specifics, or even all 'emails'. Concepts in DPV are intended to support such broad usage of terms by modelling them as abstract classes or sets, within which each attribute or contents can be granularly further defined.</w:t>
       </w:r>
     </w:p>
     <w:p>
@@ -2729,7 +2749,7 @@
         <w:pStyle w:val="BodyText"/>
       </w:pPr>
       <w:r>
-        <w:t xml:space="preserve">Where an exact concept is not present within the DPV and a broad concept exists for representing the same information, one should subclass or extend that broad concept to define the required information. For example, DPV defines the broad concept</w:t>
+        <w:t xml:space="preserve">Where an exact concept is not present within the DPV and a broad concept exists for representing the same information, one should subclass or extend that broad concept to define the required information. For example, DPV defines the (broad) concept</w:t>
       </w:r>
       <w:r>
         <w:t xml:space="preserve"> </w:t>
@@ -2789,7 +2809,7 @@
         <w:t xml:space="preserve"> </w:t>
       </w:r>
       <w:r>
-        <w:t xml:space="preserve">class should be extended to create a new</w:t>
+        <w:t xml:space="preserve">concept is extended as a</w:t>
       </w:r>
       <w:r>
         <w:t xml:space="preserve"> </w:t>
@@ -2821,7 +2841,19 @@
         <w:t xml:space="preserve"> </w:t>
       </w:r>
       <w:r>
-        <w:t xml:space="preserve">representing the intended group of purposes. If instead of a group or category of purposes, the use-case only requires a single purpose to be defined, it can be directly defined as an instance of an existing concept. Using RDFS, this is expressed as follows:</w:t>
+        <w:t xml:space="preserve">concept for representing the intended purpose as, e.g.</w:t>
+      </w:r>
+      <w:r>
+        <w:t xml:space="preserve"> </w:t>
+      </w:r>
+      <w:r>
+        <w:rPr>
+          <w:rStyle w:val="VerbatimChar"/>
+        </w:rPr>
+        <w:t xml:space="preserve">MarketingNewProducts</w:t>
+      </w:r>
+      <w:r>
+        <w:t xml:space="preserve">. Using RDFS, this is expressed as follows:</w:t>
       </w:r>
     </w:p>
     <w:p>
@@ -2832,7 +2864,7 @@
         <w:rPr>
           <w:rStyle w:val="VerbatimChar"/>
         </w:rPr>
-        <w:t xml:space="preserve"># Case1: Where further categories are requried to 'group' related purposes</w:t>
+        <w:t xml:space="preserve"># Case1: Where further categories are required to 'group' related purposes</w:t>
       </w:r>
       <w:r>
         <w:br/>
@@ -3015,7 +3047,7 @@
         <w:pStyle w:val="BodyText"/>
       </w:pPr>
       <w:r>
-        <w:t xml:space="preserve">Extensions also permit more accurate representations of a use-case by extending from multiple concepts to refine and scope the interpretation. This means each concept can have multiple parents representing the intersection of their respective sets. For example, in the following example use-case, an activity simultaneously uses the data while collecting it. The first repersentation (</w:t>
+        <w:t xml:space="preserve">Extensions also permit more accurate representations of a use-case by extending from multiple concepts to refine and scope the interpretation. This means each concept can have multiple parents representing the intersection of their respective sets. For example, in the following example use-case, an activity simultaneously uses the data while collecting it. The first representation (</w:t>
       </w:r>
       <w:r>
         <w:rPr>
@@ -3024,7 +3056,7 @@
         <w:t xml:space="preserve">ActivityA</w:t>
       </w:r>
       <w:r>
-        <w:t xml:space="preserve">) models them separately - which is not accurate as it is ambigious in terms of whether collection and usage happen idependently or in what order. Instead, by extending the concepts to create a new concept</w:t>
+        <w:t xml:space="preserve">) models them separately - which is not accurate as it is ambiguous in terms of whether collection and usage happen independently or in what order. Instead, by extending the concepts to create a new concept</w:t>
       </w:r>
       <w:r>
         <w:t xml:space="preserve"> </w:t>
@@ -3036,7 +3068,7 @@
         <w:t xml:space="preserve">CollectAndUse</w:t>
       </w:r>
       <w:r>
-        <w:t xml:space="preserve">, the use-case can accurately declare that they both occur together concurrently along with additional information, such as technologies involved, implementation details, etc.</w:t>
+        <w:t xml:space="preserve">, the use-case can accurately declare that they both occur are to be considered as a single concept along with additional information, such as: technologies involved, implementation details, or agents involved.</w:t>
       </w:r>
     </w:p>
     <w:p>
@@ -3047,7 +3079,7 @@
         <w:rPr>
           <w:rStyle w:val="VerbatimChar"/>
         </w:rPr>
-        <w:t xml:space="preserve"># Method 1: Ambigious regarding independence of Collect and Use</w:t>
+        <w:t xml:space="preserve"># Method 1: Ambiguous regarding independence of Collect and Use</w:t>
       </w:r>
       <w:r>
         <w:br/>
@@ -3121,7 +3153,7 @@
         <w:pStyle w:val="FirstParagraph"/>
       </w:pPr>
       <w:r>
-        <w:t xml:space="preserve">Is is not necessary to extend concepts unless one wishes to depict use-case specific information. For example, if in a use-case if it is sufficient to (only) say some information is collected, then</w:t>
+        <w:t xml:space="preserve">It is not necessary to extend concepts unless one wishes to depict use-case specific information. For example, if in a use-case it is sufficient to (only) say some information is collected, then</w:t>
       </w:r>
       <w:r>
         <w:t xml:space="preserve"> </w:t>
@@ -3225,7 +3257,7 @@
         <w:t xml:space="preserve"> </w:t>
       </w:r>
       <w:r>
-        <w:t xml:space="preserve">concept to assist in representing information regarding how concepts are implemented and the use of specific technological artifacts such as web forms, databases, along with their functions such as data storage and retrieval.</w:t>
+        <w:t xml:space="preserve">concept to assist in representing information regarding how concepts are implemented and the use of specific technological artefacts such as web forms, databases, along with their functions such as data storage and retrieval.</w:t>
       </w:r>
     </w:p>
     <w:bookmarkEnd w:id="62"/>
@@ -3398,7 +3430,7 @@
         <w:pStyle w:val="FirstParagraph"/>
       </w:pPr>
       <w:r>
-        <w:t xml:space="preserve">The following sections provides an overview of the taxonomies (i.e. hierarchies of concepts) provided by DPV for its core concepts.</w:t>
+        <w:t xml:space="preserve">The following sections provide an overview of the taxonomies (i.e. hierarchies of concepts) provided by DPV for its core concepts.</w:t>
       </w:r>
     </w:p>
     <w:bookmarkStart w:id="74" w:name="purpose"/>
@@ -3424,7 +3456,7 @@
               <a:graphicData uri="http://schemas.openxmlformats.org/drawingml/2006/picture">
                 <pic:pic>
                   <pic:nvPicPr>
-                    <pic:cNvPr descr="https://w3c.github.io/dpv/dpv/diagrams/purpose.png" id="0" name="Picture"/>
+                    <pic:cNvPr descr="https://w3c.GitHub.io/dpv/dpv/diagrams/purpose.png" id="0" name="Picture"/>
                     <pic:cNvPicPr>
                       <a:picLocks noChangeArrowheads="1" noChangeAspect="1"/>
                     </pic:cNvPicPr>
@@ -3649,7 +3681,7 @@
         <w:rPr>
           <w:rStyle w:val="VerbatimChar"/>
         </w:rPr>
-        <w:t xml:space="preserve">  rdfs:comment "Inteded delivery of goods with fraud prevention” .</w:t>
+        <w:t xml:space="preserve">  rdfs:comment "Intended delivery of goods with fraud prevention” .</w:t>
       </w:r>
     </w:p>
     <w:bookmarkStart w:id="71" w:name="sector-of-purpose-application"/>
@@ -3984,7 +4016,7 @@
               <a:graphicData uri="http://schemas.openxmlformats.org/drawingml/2006/picture">
                 <pic:pic>
                   <pic:nvPicPr>
-                    <pic:cNvPr descr="https://w3c.github.io/dpv/dpv/diagrams/processing.png" id="0" name="Picture"/>
+                    <pic:cNvPr descr="https://w3c.GitHub.io/dpv/dpv/diagrams/processing.png" id="0" name="Picture"/>
                     <pic:cNvPicPr>
                       <a:picLocks noChangeArrowheads="1" noChangeAspect="1"/>
                     </pic:cNvPicPr>
@@ -4156,7 +4188,7 @@
         <w:pStyle w:val="BodyText"/>
       </w:pPr>
       <w:r>
-        <w:t xml:space="preserve">The definitions for what each processing concept are taken from general language dictionaries (pre-dominantly Oxford English), use of the term within legal documents (e.g. GDPR case law), and technology-specific interpretations such as for IT systems. Despite these, there may be distinct interpretations for what a term represents based on differences in practices, culture, language, and domains. In case an adopter or a use-case foresees such ambiguity or confusion, it is advisable to extend the relevant concepts and define them as needed, or create a separate extension.</w:t>
+        <w:t xml:space="preserve">The definitions for describing and interpreting each processing concept is based on the following sources: language dictionaries (pre-dominantly Oxford English), use of the term within legal documents (e.g. GDPR case law), and technology-specific interpretations such as for IT systems. Despite these, there may be distinct interpretations for what a term represents based on differences in practices, culture, language, and domains. In case an adopter or a use-case foresees such ambiguity or confusion, it is advisable to extend the relevant concepts and define them as needed, or create a separate extension.</w:t>
       </w:r>
     </w:p>
     <w:bookmarkStart w:id="85" w:name="X33d69660c9065b286956b53da5da1ec4529f6e4"/>
@@ -4173,7 +4205,7 @@
         <w:pStyle w:val="FirstParagraph"/>
       </w:pPr>
       <w:r>
-        <w:t xml:space="preserve">For indicating where processing is taking place in terms of location and duration, DPV provides the properties</w:t>
+        <w:t xml:space="preserve">For indicating details of processing, such as where and when it is taking place in terms of location and duration, DPV provides the properties</w:t>
       </w:r>
       <w:r>
         <w:t xml:space="preserve"> </w:t>
@@ -4253,7 +4285,7 @@
         <w:t xml:space="preserve"> </w:t>
       </w:r>
       <w:r>
-        <w:t xml:space="preserve">to indicate location, or the use of external vocabularies, e.g. [[[TIME]]] to denote duration. Where possible, it is recommended to utilise common vocabularies and methods of specifications to promote interoperability of information and information. In the earlier example, the</w:t>
+        <w:t xml:space="preserve">to indicate location, or the use of external vocabularies, e.g. [[[TIME]]] to denote duration. Where possible, it is recommended to utilise common vocabularies and methods of specifications to promote interoperability of information. In the earlier example, the</w:t>
       </w:r>
       <w:r>
         <w:t xml:space="preserve"> </w:t>
@@ -4268,7 +4300,7 @@
         <w:t xml:space="preserve"> </w:t>
       </w:r>
       <w:r>
-        <w:t xml:space="preserve">string could be replaced with the a vocabulary providing jurisdictional concepts for representing the EU.</w:t>
+        <w:t xml:space="preserve">string could be replaced with a vocabulary providing jurisdictional concepts for representing the EU.</w:t>
       </w:r>
     </w:p>
     <w:bookmarkEnd w:id="85"/>
@@ -4369,7 +4401,7 @@
         <w:t xml:space="preserve"> </w:t>
       </w:r>
       <w:r>
-        <w:t xml:space="preserve">class complements the duration declaration by explicitly referring to a deletion policy, such as for deletion guarentees.</w:t>
+        <w:t xml:space="preserve">class complements the duration declaration by explicitly referring to a deletion policy, such as for deletion guarantees.</w:t>
       </w:r>
     </w:p>
     <w:p>
@@ -4790,7 +4822,7 @@
         <w:pStyle w:val="BodyText"/>
       </w:pPr>
       <w:r>
-        <w:t xml:space="preserve">For indicating a category is sensitive or special, it is subclassed from the appropriate class within DPV. While work is ongoing within DPV to identify and provide a reference list of sensitive and special categories, a use-case can indicate some personal data categories to be sensitive or special by extending the concept and subclassing it.</w:t>
+        <w:t xml:space="preserve">For indicating a category is sensitive or special, it is sub-classed from the appropriate class within DPV. While work is ongoing within DPV to identify and provide a reference list of sensitive and special categories, a use-case can indicate some personal data categories to be sensitive or special by extending the concept and sub-classing it.</w:t>
       </w:r>
     </w:p>
     <w:p>
@@ -4840,7 +4872,7 @@
         <w:pStyle w:val="BodyText"/>
       </w:pPr>
       <w:r>
-        <w:t xml:space="preserve">It is challenging to accurately represent involvement of personal data due to the extreme variance in intended interpretations of how concepts function within real-world use. For example, the DPVCG debated the modeling of personal data categories based on the scenario where a picture of passport is initially collected, and from it various information is extracted, such as name, address, and photo. For representing this, merely stating the personal data category as ‘passport photograph’ might be misleading as there is additional information within that photograph.</w:t>
+        <w:t xml:space="preserve">It is challenging to accurately represent involvement of personal data due to the extreme variance in intended interpretations of how concepts function within real-world use. For example, the DPVCG debated the modelling of personal data categories based on the scenario where a picture of passport is initially collected, and from it various information is extracted, such as name, address, and photo. For representing this, merely stating the personal data category as ‘passport photograph’ might be misleading as there is additional information within that photograph.</w:t>
       </w:r>
     </w:p>
     <w:p>
@@ -4954,7 +4986,7 @@
               <a:graphicData uri="http://schemas.openxmlformats.org/drawingml/2006/picture">
                 <pic:pic>
                   <pic:nvPicPr>
-                    <pic:cNvPr descr="https://w3c.github.io/dpv/dpv/diagrams/technicalorganisationalmeasures.png" id="0" name="Picture"/>
+                    <pic:cNvPr descr="https://w3c.GitHub.io/dpv/dpv/diagrams/technicalorganisationalmeasures.png" id="0" name="Picture"/>
                     <pic:cNvPicPr>
                       <a:picLocks noChangeArrowheads="1" noChangeAspect="1"/>
                     </pic:cNvPicPr>
@@ -5016,7 +5048,7 @@
         <w:pStyle w:val="BodyText"/>
       </w:pPr>
       <w:r>
-        <w:t xml:space="preserve">DPV provides a taxonomy of concepts which can be structured into two group of technical and organisatioal measures respectively. The technical measures, represented by the concept</w:t>
+        <w:t xml:space="preserve">DPV provides a taxonomy of concepts which can be structured into two groups of technical and organisational measures respectively. The technical measures, represented by the concept</w:t>
       </w:r>
       <w:r>
         <w:t xml:space="preserve"> </w:t>
@@ -5422,7 +5454,7 @@
         <w:t xml:space="preserve">Risk</w:t>
       </w:r>
       <w:r>
-        <w:t xml:space="preserve">, as a concept, can be associated with any other concept given its broad existence and applicability, whereas its mitigation is defined as a technical and organisational measure. Through this, the implemented or adopted technical and organisational measures can be annotated with the risks they address or mitigate. For example, the implementation of access control methods mitigates the risks of unauthorised access. While these concepts provide a rudimentary level of association between DPV concepts and risk management, it is important to note that the DPV is not a risk management vocabulary per se.</w:t>
+        <w:t xml:space="preserve">, as a concept, can be associated with any other concept given its broad existence and applicability, whereas its mitigation is defined as a technical and organisational measure. Through this, the implemented or adopted technical and organisational measures can be annotated with the risks they address or mitigate. For example, the implementation of access control methods mitigates the risks of unauthorised access. While these concepts provide a rudimentary level of association between DPV concepts and risk management, it is important to note that the DPV is not a risk management vocabulary as it does not model several of the concepts necessary for risk assessment and documentation.</w:t>
       </w:r>
     </w:p>
     <w:bookmarkEnd w:id="116"/>
@@ -5495,7 +5527,7 @@
         <w:t xml:space="preserve"> </w:t>
       </w:r>
       <w:r>
-        <w:t xml:space="preserve">as a legal basis has different obligations and requirements in EU (i.e. [[GDPR]]) as compared to other jurisidictions. Therefore, DPV recommends indicating the specific law or legal clause associated with the legal basis so as to scope its interpretation. For GDPR, DPVCG provides the [[[DPV-GDPR]]] which defines the legal bases within [[GDPR]] by extending them from relevant concepts within the DPV. We welcome similar contributions for extending the GDPR extension as well as creating extensions for other laws and domains.</w:t>
+        <w:t xml:space="preserve">as a legal basis has different obligations and requirements in EU (i.e. [[GDPR]]) as compared to other jurisdictions. Therefore, DPV recommends indicating the specific law or legal clause associated with the legal basis so as to scope its interpretation. For GDPR, DPVCG provides the [[[DPV-GDPR]]] which defines the legal bases within [[GDPR]] by extending them from relevant concepts within the DPV. We welcome similar contributions for extending the GDPR extension as well as creating extensions for other laws and domains.</w:t>
       </w:r>
     </w:p>
     <w:bookmarkStart w:id="120" w:name="X846e1a518570695f9ae4a27217bfd5bc01712a4"/>
@@ -5567,7 +5599,7 @@
         <w:pStyle w:val="BodyText"/>
       </w:pPr>
       <w:r>
-        <w:t xml:space="preserve">Given the reliance of consent as a legal bases whose validity is associated with requirements and obligations based on jurisdictional laws, DPV does not dictate what constitute a ‘valid’ consent and only provides a way to declare information about it. Such information concerning compliance obligations and requirements is within the scope of the DPVCG, and we welcome contributions on how this can be represented in a coherent manner within an extension that is compaible with the rest of DPV.</w:t>
+        <w:t xml:space="preserve">Given the reliance of consent as a legal bases whose validity is associated with requirements and obligations based on jurisdictional laws, DPV does not dictate what constitutes a ‘valid’ consent and only provides a way to declare information about it. Such information concerning compliance obligations and requirements is within the scope of the DPVCG, and we welcome contributions on how this can be represented in a coherent manner within an extension that is compatible with the rest of DPV.</w:t>
       </w:r>
     </w:p>
     <w:p>
@@ -6029,7 +6061,7 @@
               <a:graphicData uri="http://schemas.openxmlformats.org/drawingml/2006/picture">
                 <pic:pic>
                   <pic:nvPicPr>
-                    <pic:cNvPr descr="https://w3c.github.io/dpv/dpv/diagrams/legalentities.png" id="0" name="Picture"/>
+                    <pic:cNvPr descr="https://w3c.GitHub.io/dpv/dpv/diagrams/legalentities.png" id="0" name="Picture"/>
                     <pic:cNvPicPr>
                       <a:picLocks noChangeArrowheads="1" noChangeAspect="1"/>
                     </pic:cNvPicPr>
@@ -6208,7 +6240,7 @@
         <w:t xml:space="preserve"> </w:t>
       </w:r>
       <w:r>
-        <w:t xml:space="preserve">is defined. Note that the definition of age for what constitutes a minor or a child is based on jurisdiction. To represent data subjects are to be considered a vulnerable group, the concept</w:t>
+        <w:t xml:space="preserve">is defined. Note that the definition of age for what constitutes a minor or a child is based on jurisdiction. To represent data subjects that are considered a vulnerable group, the concept</w:t>
       </w:r>
       <w:r>
         <w:t xml:space="preserve"> </w:t>
@@ -6360,7 +6392,7 @@
         <w:t xml:space="preserve"> </w:t>
       </w:r>
       <w:r>
-        <w:t xml:space="preserve">are defined. These are based on the guidelines issued by the EDPB regarding GDPR’s application for cross-border data flows, where a data exporter is an entity that ‘exports’ or transfer data outside the jurisdiction, whereas a data importer is an entity that ‘imports’ or receives a data transfer from outside the jurisdiction. Note that the exporter and importer roles are independent from those of controllers and processors, i.e. a controller or a processor can be an exporter or an importer.</w:t>
+        <w:t xml:space="preserve">are defined. These are based on the guidelines issued by the EDPB regarding GDPR’s application for cross-border data flows, where a data exporter is an entity that ‘exports’ or transfers data outside the jurisdiction, whereas a data importer is an entity that ‘imports’ or receives a data transfer from outside the jurisdiction. Note that the exporter and importer roles are independent from those of controllers and processors, i.e. a controller or a processor can be an exporter or an importer.</w:t>
       </w:r>
     </w:p>
     <w:bookmarkEnd w:id="153"/>
@@ -6426,7 +6458,7 @@
         </w:r>
       </w:hyperlink>
       <w:r>
-        <w:t xml:space="preserve">. Since rights are defined by laws which are bound by the jurisdictions within which they operate, the DPV does not provide a taxnomies of specific rights. The DPV-GDPR, representing the application of DPV concepts for GDPR, specifies the rights provided within GDPR by extending the</w:t>
+        <w:t xml:space="preserve">. Since rights are defined by laws which are bound by the jurisdictions within which they operate, the DPV does not provide a taxonomy of specific rights. The DPV-GDPR, representing the application of DPV concepts for GDPR, specifies the rights provided within GDPR by extending the</w:t>
       </w:r>
       <w:r>
         <w:t xml:space="preserve"> </w:t>
@@ -6547,7 +6579,7 @@
         <w:pStyle w:val="FirstParagraph"/>
       </w:pPr>
       <w:r>
-        <w:t xml:space="preserve">For applications which wish to retain the DPV semantics but do not wish to (explicitly) use [[RDF]], the [[JSON-LD]] serialisation offers the best of both words. [[JSON-LD]] is a format for expressing [[RDF]] semantics while being compatible with JSON – which is a widely interpreted language for expressing data. When expressed using [[JSON-LD]], the data retains the human-readability and the ability to be extended.</w:t>
+        <w:t xml:space="preserve">For applications which wish to retain the DPV semantics but do not wish to (explicitly) use [[RDF]], the [[JSON-LD]] serialisation offers the best of both worlds. [[JSON-LD]] is a format for expressing [[RDF]] semantics while being compatible with JSON – which is a widely interpreted language for expressing data. When expressed using [[JSON-LD]], the data retains the human-readability and the ability to be extended.</w:t>
       </w:r>
     </w:p>
     <w:bookmarkEnd w:id="159"/>
@@ -6592,7 +6624,7 @@
         <w:t xml:space="preserve">Purpose</w:t>
       </w:r>
       <w:r>
-        <w:t xml:space="preserve">). Doing this ensures that the data remains compatible and interoperable with the other uses and application of DPV.</w:t>
+        <w:t xml:space="preserve">). Doing this ensures that the data remains compatible and interoperable with the other uses and applications of DPV.</w:t>
       </w:r>
     </w:p>
     <w:bookmarkEnd w:id="161"/>
@@ -6619,7 +6651,7 @@
         <w:pStyle w:val="BodyText"/>
       </w:pPr>
       <w:r>
-        <w:t xml:space="preserve">While we welcome participation via any and all mediums - e.g., via Github pull requests or issues, emails, papers, or reports - the formal resolution of contributions takes place only through the DPVCG meeting calls and mailing lists. We therefore suggest joining the group to participate in these discussions for formal approval.</w:t>
+        <w:t xml:space="preserve">While we welcome participation via any and all mediums - e.g., via GitHub pull requests or issues, emails, papers, or reports - the formal resolution of contributions takes place only through the DPVCG meeting calls and mailing lists. We therefore suggest joining the group to participate in these discussions for formal approval.</w:t>
       </w:r>
     </w:p>
     <w:p>

</xml_diff>